<commit_message>
match appendix and main table p value labels
</commit_message>
<xml_diff>
--- a/docs/07_Appendix.docx
+++ b/docs/07_Appendix.docx
@@ -35,7 +35,7 @@
         <w:pStyle w:val="Date"/>
       </w:pPr>
       <w:r>
-        <w:t xml:space="preserve">2020-11-29</w:t>
+        <w:t xml:space="preserve">2020-12-02</w:t>
       </w:r>
     </w:p>
     <w:p>
@@ -9186,7 +9186,7 @@
         <w:t xml:space="preserve"> </w:t>
       </w:r>
       <w:r>
-        <w:t xml:space="preserve">- Did Russia use information operations during this event? That includes propaganda, misinformation campaigns, etc</w:t>
+        <w:t xml:space="preserve">- Did Russia use information operations during this event? That includes propaganda, misinformation campaigns, theft of information, and other simple intrusions</w:t>
       </w:r>
     </w:p>
     <w:p>
@@ -9207,7 +9207,7 @@
         <w:t xml:space="preserve"> </w:t>
       </w:r>
       <w:r>
-        <w:t xml:space="preserve">- Did Russia use cyber attacks during this operation? That includes hacking, phishing, cyber espionage, DDOS attacks, etc</w:t>
+        <w:t xml:space="preserve">- Did Russia use cyber attacks during this operation? That includes hacking, phishing, cyber espionage, DDoS attacks, etc. that constitute a system shut down rather than simple intrusions</w:t>
       </w:r>
     </w:p>
     <w:p>
@@ -9636,6 +9636,14 @@
     <w:p>
       <w:pPr>
         <w:pStyle w:val="FirstParagraph"/>
+      </w:pPr>
+      <w:r>
+        <w:t xml:space="preserve">The main text presents case studies of Russian interventions in Estonia, Ukraine, and Georgia, which are all contiguous to Russia and former Soviet republics, and thus more comparable. Yet we expect the logic of the argument to apply more generally. Thus Russian intervention should be even more restrained against targets that are further away and more capable. Intervention in the 2016 U.S. election is consistent with this expectation.</w:t>
+      </w:r>
+    </w:p>
+    <w:p>
+      <w:pPr>
+        <w:pStyle w:val="BodyText"/>
       </w:pPr>
       <w:r>
         <w:t xml:space="preserve">A U.S. intelligence assessment released soon after the 2016 election concluded with</w:t>

</xml_diff>